<commit_message>
Update tên nhóm vào file HDSD.
</commit_message>
<xml_diff>
--- a/Hướng dẫn sử dụng.docx
+++ b/Hướng dẫn sử dụng.docx
@@ -4,7 +4,7 @@
   <w:body>
     <w:p>
       <w:pPr>
-        <w:pStyle w:val="Tiu"/>
+        <w:pStyle w:val="Title"/>
         <w:jc w:val="center"/>
         <w:rPr>
           <w:b/>
@@ -19,7 +19,7 @@
     </w:p>
     <w:p>
       <w:pPr>
-        <w:pStyle w:val="Tiu"/>
+        <w:pStyle w:val="Title"/>
         <w:jc w:val="center"/>
         <w:rPr>
           <w:i/>
@@ -39,7 +39,27 @@
       </w:r>
     </w:p>
     <w:p/>
-    <w:p/>
+    <w:p>
+      <w:pPr>
+        <w:rPr>
+          <w:b/>
+          <w:bCs/>
+          <w:sz w:val="24"/>
+          <w:szCs w:val="24"/>
+        </w:rPr>
+      </w:pPr>
+      <w:bookmarkStart w:id="0" w:name="_GoBack"/>
+      <w:r>
+        <w:rPr>
+          <w:b/>
+          <w:bCs/>
+          <w:sz w:val="24"/>
+          <w:szCs w:val="24"/>
+        </w:rPr>
+        <w:t>Nhóm : TeamWorkFirst.</w:t>
+      </w:r>
+    </w:p>
+    <w:bookmarkEnd w:id="0"/>
     <w:p/>
     <w:p>
       <w:pPr>
@@ -2099,8 +2119,6 @@
           <w:i/>
         </w:rPr>
       </w:pPr>
-      <w:bookmarkStart w:id="0" w:name="_GoBack"/>
-      <w:bookmarkEnd w:id="0"/>
     </w:p>
     <w:sectPr>
       <w:pgSz w:w="12240" w:h="15840"/>
@@ -2870,7 +2888,7 @@
       </w:pPr>
     </w:pPrDefault>
   </w:docDefaults>
-  <w:latentStyles w:defLockedState="0" w:defUIPriority="99" w:defSemiHidden="0" w:defUnhideWhenUsed="0" w:defQFormat="0" w:count="375">
+  <w:latentStyles w:defLockedState="0" w:defUIPriority="99" w:defSemiHidden="0" w:defUnhideWhenUsed="0" w:defQFormat="0" w:count="376">
     <w:lsdException w:name="Normal" w:uiPriority="0" w:qFormat="1"/>
     <w:lsdException w:name="heading 1" w:uiPriority="9" w:qFormat="1"/>
     <w:lsdException w:name="heading 2" w:semiHidden="1" w:uiPriority="9" w:unhideWhenUsed="1" w:qFormat="1"/>
@@ -2976,7 +2994,6 @@
     <w:lsdException w:name="HTML Sample" w:semiHidden="1" w:unhideWhenUsed="1"/>
     <w:lsdException w:name="HTML Typewriter" w:semiHidden="1" w:unhideWhenUsed="1"/>
     <w:lsdException w:name="HTML Variable" w:semiHidden="1" w:unhideWhenUsed="1"/>
-    <w:lsdException w:name="Normal Table" w:semiHidden="1" w:unhideWhenUsed="1"/>
     <w:lsdException w:name="annotation subject" w:semiHidden="1" w:unhideWhenUsed="1"/>
     <w:lsdException w:name="No List" w:semiHidden="1" w:unhideWhenUsed="1"/>
     <w:lsdException w:name="Outline List 1" w:semiHidden="1" w:unhideWhenUsed="1"/>
@@ -3023,10 +3040,8 @@
     <w:lsdException w:name="Table Subtle 2" w:semiHidden="1" w:unhideWhenUsed="1"/>
     <w:lsdException w:name="Table Web 1" w:semiHidden="1" w:unhideWhenUsed="1"/>
     <w:lsdException w:name="Table Web 2" w:semiHidden="1" w:unhideWhenUsed="1"/>
-    <w:lsdException w:name="Table Web 3" w:semiHidden="1" w:unhideWhenUsed="1"/>
     <w:lsdException w:name="Balloon Text" w:semiHidden="1" w:unhideWhenUsed="1"/>
     <w:lsdException w:name="Table Grid" w:uiPriority="39"/>
-    <w:lsdException w:name="Table Theme" w:semiHidden="1" w:unhideWhenUsed="1"/>
     <w:lsdException w:name="Placeholder Text" w:semiHidden="1"/>
     <w:lsdException w:name="No Spacing" w:uiPriority="1" w:qFormat="1"/>
     <w:lsdException w:name="Light Shading" w:uiPriority="60"/>
@@ -3246,16 +3261,17 @@
     <w:lsdException w:name="Smart Hyperlink" w:semiHidden="1" w:unhideWhenUsed="1"/>
     <w:lsdException w:name="Hashtag" w:semiHidden="1" w:unhideWhenUsed="1"/>
     <w:lsdException w:name="Unresolved Mention" w:semiHidden="1" w:unhideWhenUsed="1"/>
+    <w:lsdException w:name="Smart Link" w:semiHidden="1" w:unhideWhenUsed="1"/>
   </w:latentStyles>
-  <w:style w:type="paragraph" w:default="1" w:styleId="Binhthng">
+  <w:style w:type="paragraph" w:default="1" w:styleId="Normal">
     <w:name w:val="Normal"/>
     <w:qFormat/>
   </w:style>
-  <w:style w:type="paragraph" w:styleId="u1">
+  <w:style w:type="paragraph" w:styleId="Heading1">
     <w:name w:val="heading 1"/>
-    <w:basedOn w:val="Binhthng"/>
-    <w:next w:val="Binhthng"/>
-    <w:link w:val="u1Char"/>
+    <w:basedOn w:val="Normal"/>
+    <w:next w:val="Normal"/>
+    <w:link w:val="Heading1Char"/>
     <w:uiPriority w:val="9"/>
     <w:qFormat/>
     <w:rsid w:val="00347E48"/>
@@ -3272,13 +3288,13 @@
       <w:szCs w:val="32"/>
     </w:rPr>
   </w:style>
-  <w:style w:type="character" w:default="1" w:styleId="Phngmcinhcuaoanvn">
+  <w:style w:type="character" w:default="1" w:styleId="DefaultParagraphFont">
     <w:name w:val="Default Paragraph Font"/>
     <w:uiPriority w:val="1"/>
     <w:semiHidden/>
     <w:unhideWhenUsed/>
   </w:style>
-  <w:style w:type="table" w:default="1" w:styleId="BangThngthng">
+  <w:style w:type="table" w:default="1" w:styleId="TableNormal">
     <w:name w:val="Normal Table"/>
     <w:uiPriority w:val="99"/>
     <w:semiHidden/>
@@ -3293,17 +3309,17 @@
       </w:tblCellMar>
     </w:tblPr>
   </w:style>
-  <w:style w:type="numbering" w:default="1" w:styleId="Khngco">
+  <w:style w:type="numbering" w:default="1" w:styleId="NoList">
     <w:name w:val="No List"/>
     <w:uiPriority w:val="99"/>
     <w:semiHidden/>
     <w:unhideWhenUsed/>
   </w:style>
-  <w:style w:type="paragraph" w:styleId="Tiu">
+  <w:style w:type="paragraph" w:styleId="Title">
     <w:name w:val="Title"/>
-    <w:basedOn w:val="Binhthng"/>
-    <w:next w:val="Binhthng"/>
-    <w:link w:val="TiuChar"/>
+    <w:basedOn w:val="Normal"/>
+    <w:next w:val="Normal"/>
+    <w:link w:val="TitleChar"/>
     <w:uiPriority w:val="10"/>
     <w:qFormat/>
     <w:rsid w:val="008429AB"/>
@@ -3319,10 +3335,10 @@
       <w:szCs w:val="56"/>
     </w:rPr>
   </w:style>
-  <w:style w:type="character" w:customStyle="1" w:styleId="TiuChar">
-    <w:name w:val="Tiêu đề Char"/>
-    <w:basedOn w:val="Phngmcinhcuaoanvn"/>
-    <w:link w:val="Tiu"/>
+  <w:style w:type="character" w:customStyle="1" w:styleId="TitleChar">
+    <w:name w:val="Title Char"/>
+    <w:basedOn w:val="DefaultParagraphFont"/>
+    <w:link w:val="Title"/>
     <w:uiPriority w:val="10"/>
     <w:rsid w:val="008429AB"/>
     <w:rPr>
@@ -3333,10 +3349,10 @@
       <w:szCs w:val="56"/>
     </w:rPr>
   </w:style>
-  <w:style w:type="character" w:customStyle="1" w:styleId="u1Char">
-    <w:name w:val="Đầu đề 1 Char"/>
-    <w:basedOn w:val="Phngmcinhcuaoanvn"/>
-    <w:link w:val="u1"/>
+  <w:style w:type="character" w:customStyle="1" w:styleId="Heading1Char">
+    <w:name w:val="Heading 1 Char"/>
+    <w:basedOn w:val="DefaultParagraphFont"/>
+    <w:link w:val="Heading1"/>
     <w:uiPriority w:val="9"/>
     <w:rsid w:val="00347E48"/>
     <w:rPr>
@@ -3346,9 +3362,9 @@
       <w:szCs w:val="32"/>
     </w:rPr>
   </w:style>
-  <w:style w:type="paragraph" w:styleId="oancuaDanhsach">
+  <w:style w:type="paragraph" w:styleId="ListParagraph">
     <w:name w:val="List Paragraph"/>
-    <w:basedOn w:val="Binhthng"/>
+    <w:basedOn w:val="Normal"/>
     <w:uiPriority w:val="34"/>
     <w:qFormat/>
     <w:rsid w:val="00347E48"/>

</xml_diff>